<commit_message>
Update DB, Doc, otherstuff
</commit_message>
<xml_diff>
--- a/OOPAssignment/Philip Woulfe - Object Oriented Programming Assignment.docx
+++ b/OOPAssignment/Philip Woulfe - Object Oriented Programming Assignment.docx
@@ -10,14 +10,13 @@
           <w:docPartUnique/>
         </w:docPartObj>
       </w:sdtPr>
-      <w:sdtEndPr/>
       <w:sdtContent>
         <w:p/>
         <w:p>
           <w:r>
             <w:rPr>
               <w:noProof/>
-              <w:lang w:eastAsia="en-IE"/>
+              <w:lang w:val="en-GB" w:eastAsia="en-GB"/>
             </w:rPr>
             <mc:AlternateContent>
               <mc:Choice Requires="wpg">
@@ -190,7 +189,6 @@
                                       <w:dataBinding w:prefixMappings="xmlns:ns0='http://purl.org/dc/elements/1.1/' xmlns:ns1='http://schemas.openxmlformats.org/package/2006/metadata/core-properties' " w:xpath="/ns1:coreProperties[1]/ns0:title[1]" w:storeItemID="{6C3C8BC8-F283-45AE-878A-BAB7291924A1}"/>
                                       <w:text/>
                                     </w:sdtPr>
-                                    <w:sdtEndPr/>
                                     <w:sdtContent>
                                       <w:r>
                                         <w:rPr>
@@ -389,7 +387,7 @@
           <w:r>
             <w:rPr>
               <w:noProof/>
-              <w:lang w:eastAsia="en-IE"/>
+              <w:lang w:val="en-GB" w:eastAsia="en-GB"/>
             </w:rPr>
             <mc:AlternateContent>
               <mc:Choice Requires="wps">
@@ -464,7 +462,6 @@
                                     <w:dataBinding w:prefixMappings="xmlns:ns0='http://schemas.openxmlformats.org/officeDocument/2006/extended-properties' " w:xpath="/ns0:Properties[1]/ns0:Company[1]" w:storeItemID="{6668398D-A668-4E3E-A5EB-62B293D839F1}"/>
                                     <w:text/>
                                   </w:sdtPr>
-                                  <w:sdtEndPr/>
                                   <w:sdtContent>
                                     <w:r>
                                       <w:rPr>
@@ -508,7 +505,6 @@
                                     <w:dataBinding w:prefixMappings="xmlns:ns0='http://schemas.microsoft.com/office/2006/coverPageProps' " w:xpath="/ns0:CoverPageProperties[1]/ns0:CompanyAddress[1]" w:storeItemID="{55AF091B-3C7A-41E3-B477-F2FDAA23CFDA}"/>
                                     <w:text/>
                                   </w:sdtPr>
-                                  <w:sdtEndPr/>
                                   <w:sdtContent>
                                     <w:r>
                                       <w:rPr>
@@ -639,7 +635,7 @@
           <w:r>
             <w:rPr>
               <w:noProof/>
-              <w:lang w:eastAsia="en-IE"/>
+              <w:lang w:val="en-GB" w:eastAsia="en-GB"/>
             </w:rPr>
             <mc:AlternateContent>
               <mc:Choice Requires="wps">
@@ -714,7 +710,6 @@
                                   <w:dataBinding w:prefixMappings="xmlns:ns0='http://purl.org/dc/elements/1.1/' xmlns:ns1='http://schemas.openxmlformats.org/package/2006/metadata/core-properties' " w:xpath="/ns1:coreProperties[1]/ns0:subject[1]" w:storeItemID="{6C3C8BC8-F283-45AE-878A-BAB7291924A1}"/>
                                   <w:text/>
                                 </w:sdtPr>
-                                <w:sdtEndPr/>
                                 <w:sdtContent>
                                   <w:p>
                                     <w:pPr>
@@ -753,7 +748,6 @@
                                   <w:dataBinding w:prefixMappings="xmlns:ns0='http://purl.org/dc/elements/1.1/' xmlns:ns1='http://schemas.openxmlformats.org/package/2006/metadata/core-properties' " w:xpath="/ns1:coreProperties[1]/ns0:creator[1]" w:storeItemID="{6C3C8BC8-F283-45AE-878A-BAB7291924A1}"/>
                                   <w:text/>
                                 </w:sdtPr>
-                                <w:sdtEndPr/>
                                 <w:sdtContent>
                                   <w:p>
                                     <w:pPr>
@@ -774,7 +768,7 @@
                                         <w:szCs w:val="24"/>
                                         <w:lang w:val="en-IE"/>
                                       </w:rPr>
-                                      <w:t>Woulfe, Philip</w:t>
+                                      <w:t>Programming Solutions Ltd.</w:t>
                                     </w:r>
                                   </w:p>
                                 </w:sdtContent>
@@ -876,7 +870,7 @@
                                   <w:szCs w:val="24"/>
                                   <w:lang w:val="en-IE"/>
                                 </w:rPr>
-                                <w:t>Woulfe, Philip</w:t>
+                                <w:t>Programming Solutions Ltd.</w:t>
                               </w:r>
                             </w:p>
                           </w:sdtContent>
@@ -892,7 +886,7 @@
           <w:r>
             <w:rPr>
               <w:noProof/>
-              <w:lang w:eastAsia="en-IE"/>
+              <w:lang w:val="en-GB" w:eastAsia="en-GB"/>
             </w:rPr>
             <mc:AlternateContent>
               <mc:Choice Requires="wps">
@@ -975,7 +969,6 @@
                                     <w:calendar w:val="gregorian"/>
                                   </w:date>
                                 </w:sdtPr>
-                                <w:sdtEndPr/>
                                 <w:sdtContent>
                                   <w:p>
                                     <w:pPr>
@@ -2818,7 +2811,6 @@
           <w:id w:val="1599216098"/>
           <w:citation/>
         </w:sdtPr>
-        <w:sdtEndPr/>
         <w:sdtContent>
           <w:r>
             <w:fldChar w:fldCharType="begin"/>
@@ -2977,9 +2969,11 @@
           <w:numId w:val="7"/>
         </w:numPr>
       </w:pPr>
+      <w:proofErr w:type="spellStart"/>
       <w:r>
         <w:t>booleans</w:t>
       </w:r>
+      <w:proofErr w:type="spellEnd"/>
       <w:r>
         <w:t xml:space="preserve"> </w:t>
       </w:r>
@@ -3038,9 +3032,11 @@
       </w:r>
     </w:p>
     <w:p>
+      <w:proofErr w:type="gramStart"/>
       <w:r>
         <w:t>Primitive variable work by holding the information directly, whereas object variables work by holding a reference to the object location.</w:t>
       </w:r>
+      <w:proofErr w:type="gramEnd"/>
     </w:p>
     <w:p>
       <w:pPr>
@@ -3098,15 +3094,24 @@
       <w:r>
         <w:t xml:space="preserve"> class and give it a </w:t>
       </w:r>
+      <w:proofErr w:type="spellStart"/>
       <w:r>
         <w:rPr>
           <w:i/>
         </w:rPr>
-        <w:t xml:space="preserve">numberOfLegs </w:t>
+        <w:t>numberOfLegs</w:t>
+      </w:r>
+      <w:proofErr w:type="spellEnd"/>
+      <w:r>
+        <w:rPr>
+          <w:i/>
+        </w:rPr>
+        <w:t xml:space="preserve"> </w:t>
       </w:r>
       <w:r>
         <w:t xml:space="preserve">variable and a </w:t>
       </w:r>
+      <w:proofErr w:type="gramStart"/>
       <w:r>
         <w:rPr>
           <w:i/>
@@ -3117,17 +3122,26 @@
         <w:rPr>
           <w:i/>
         </w:rPr>
-        <w:t>ark()</w:t>
+        <w:t>ark(</w:t>
+      </w:r>
+      <w:proofErr w:type="gramEnd"/>
+      <w:r>
+        <w:rPr>
+          <w:i/>
+        </w:rPr>
+        <w:t>)</w:t>
       </w:r>
       <w:r>
         <w:t xml:space="preserve"> method. The </w:t>
       </w:r>
+      <w:proofErr w:type="spellStart"/>
       <w:r>
         <w:rPr>
           <w:i/>
         </w:rPr>
         <w:t>numberOfLegs</w:t>
       </w:r>
+      <w:proofErr w:type="spellEnd"/>
       <w:r>
         <w:t xml:space="preserve"> variable will </w:t>
       </w:r>
@@ -3137,6 +3151,7 @@
       <w:r>
         <w:t xml:space="preserve"> and whenever the </w:t>
       </w:r>
+      <w:proofErr w:type="gramStart"/>
       <w:r>
         <w:rPr>
           <w:i/>
@@ -3147,7 +3162,14 @@
         <w:rPr>
           <w:i/>
         </w:rPr>
-        <w:t>ark()</w:t>
+        <w:t>ark(</w:t>
+      </w:r>
+      <w:proofErr w:type="gramEnd"/>
+      <w:r>
+        <w:rPr>
+          <w:i/>
+        </w:rPr>
+        <w:t>)</w:t>
       </w:r>
       <w:r>
         <w:t xml:space="preserve"> method is called, the dog will bark. However the dog cannot bark until it is created.</w:t>
@@ -3189,11 +3211,19 @@
       <w:r>
         <w:t xml:space="preserve"> refers to the variable type, which is the object the variable is going to hold, </w:t>
       </w:r>
+      <w:proofErr w:type="spellStart"/>
       <w:r>
         <w:rPr>
           <w:i/>
         </w:rPr>
-        <w:t xml:space="preserve">dougal </w:t>
+        <w:t>dougal</w:t>
+      </w:r>
+      <w:proofErr w:type="spellEnd"/>
+      <w:r>
+        <w:rPr>
+          <w:i/>
+        </w:rPr>
+        <w:t xml:space="preserve"> </w:t>
       </w:r>
       <w:r>
         <w:t>refers to the name of the variable (i.e. the dog’s name), new tells Java to create a new object and</w:t>
@@ -3256,6 +3286,7 @@
         </w:rPr>
         <w:t xml:space="preserve"> </w:t>
       </w:r>
+      <w:proofErr w:type="spellStart"/>
       <w:r>
         <w:rPr>
           <w:rFonts w:ascii="Consolas" w:hAnsi="Consolas" w:cs="Consolas"/>
@@ -3265,6 +3296,7 @@
         </w:rPr>
         <w:t>dougal</w:t>
       </w:r>
+      <w:proofErr w:type="spellEnd"/>
       <w:r>
         <w:t xml:space="preserve"> = </w:t>
       </w:r>
@@ -3280,13 +3312,22 @@
         <w:t>new</w:t>
       </w:r>
       <w:r>
-        <w:t xml:space="preserve"> Dog();</w:t>
+        <w:t xml:space="preserve"> </w:t>
+      </w:r>
+      <w:proofErr w:type="gramStart"/>
+      <w:r>
+        <w:t>Dog(</w:t>
+      </w:r>
+      <w:proofErr w:type="gramEnd"/>
+      <w:r>
+        <w:t>);</w:t>
       </w:r>
     </w:p>
     <w:p>
       <w:r>
         <w:t xml:space="preserve">You can now check the number of legs the dog has by checking </w:t>
       </w:r>
+      <w:proofErr w:type="spellStart"/>
       <w:r>
         <w:rPr>
           <w:rFonts w:ascii="Consolas" w:hAnsi="Consolas" w:cs="Consolas"/>
@@ -3304,6 +3345,7 @@
         </w:rPr>
         <w:t>.numberOfLegs</w:t>
       </w:r>
+      <w:proofErr w:type="spellEnd"/>
       <w:r>
         <w:rPr>
           <w:color w:val="000000" w:themeColor="text1"/>
@@ -3313,6 +3355,8 @@
       <w:r>
         <w:t xml:space="preserve">and you can make him bark by calling </w:t>
       </w:r>
+      <w:proofErr w:type="spellStart"/>
+      <w:proofErr w:type="gramStart"/>
       <w:r>
         <w:rPr>
           <w:rFonts w:ascii="Consolas" w:hAnsi="Consolas" w:cs="Consolas"/>
@@ -3328,7 +3372,23 @@
           <w:i/>
           <w:color w:val="000000" w:themeColor="text1"/>
         </w:rPr>
-        <w:t>.bark().</w:t>
+        <w:t>.bark</w:t>
+      </w:r>
+      <w:proofErr w:type="spellEnd"/>
+      <w:r>
+        <w:rPr>
+          <w:i/>
+          <w:color w:val="000000" w:themeColor="text1"/>
+        </w:rPr>
+        <w:t>(</w:t>
+      </w:r>
+      <w:proofErr w:type="gramEnd"/>
+      <w:r>
+        <w:rPr>
+          <w:i/>
+          <w:color w:val="000000" w:themeColor="text1"/>
+        </w:rPr>
+        <w:t>).</w:t>
       </w:r>
     </w:p>
     <w:p>
@@ -3397,8 +3457,16 @@
         <w:rPr>
           <w:i/>
         </w:rPr>
-        <w:t xml:space="preserve"> numberOfLegs</w:t>
-      </w:r>
+        <w:t xml:space="preserve"> </w:t>
+      </w:r>
+      <w:proofErr w:type="spellStart"/>
+      <w:r>
+        <w:rPr>
+          <w:i/>
+        </w:rPr>
+        <w:t>numberOfLegs</w:t>
+      </w:r>
+      <w:proofErr w:type="spellEnd"/>
       <w:r>
         <w:t xml:space="preserve"> is set to </w:t>
       </w:r>
@@ -3411,12 +3479,14 @@
       <w:r>
         <w:t xml:space="preserve"> and when the human object is created </w:t>
       </w:r>
+      <w:proofErr w:type="spellStart"/>
       <w:r>
         <w:rPr>
           <w:i/>
         </w:rPr>
         <w:t>numberOfLegs</w:t>
       </w:r>
+      <w:proofErr w:type="spellEnd"/>
       <w:r>
         <w:t xml:space="preserve"> is set to </w:t>
       </w:r>
@@ -3429,6 +3499,7 @@
       <w:r>
         <w:t xml:space="preserve">. The different methods like </w:t>
       </w:r>
+      <w:proofErr w:type="gramStart"/>
       <w:r>
         <w:rPr>
           <w:i/>
@@ -3439,7 +3510,14 @@
         <w:rPr>
           <w:i/>
         </w:rPr>
-        <w:t>ark()</w:t>
+        <w:t>ark(</w:t>
+      </w:r>
+      <w:proofErr w:type="gramEnd"/>
+      <w:r>
+        <w:rPr>
+          <w:i/>
+        </w:rPr>
+        <w:t>)</w:t>
       </w:r>
       <w:r>
         <w:t xml:space="preserve"> and </w:t>
@@ -3577,12 +3655,14 @@
       <w:r>
         <w:t xml:space="preserve">, although it is not a keyword, just an absence of one, </w:t>
       </w:r>
+      <w:proofErr w:type="gramStart"/>
       <w:r>
         <w:rPr>
           <w:i/>
         </w:rPr>
         <w:t>default</w:t>
       </w:r>
+      <w:proofErr w:type="gramEnd"/>
       <w:r>
         <w:t xml:space="preserve">. </w:t>
       </w:r>
@@ -3705,17 +3785,27 @@
       <w:r>
         <w:t xml:space="preserve">, this </w:t>
       </w:r>
+      <w:proofErr w:type="spellStart"/>
+      <w:proofErr w:type="gramStart"/>
       <w:r>
         <w:rPr>
           <w:i/>
         </w:rPr>
         <w:t>setAge</w:t>
       </w:r>
+      <w:proofErr w:type="spellEnd"/>
       <w:r>
         <w:rPr>
           <w:i/>
         </w:rPr>
-        <w:t>()</w:t>
+        <w:t>(</w:t>
+      </w:r>
+      <w:proofErr w:type="gramEnd"/>
+      <w:r>
+        <w:rPr>
+          <w:i/>
+        </w:rPr>
+        <w:t>)</w:t>
       </w:r>
       <w:r>
         <w:t xml:space="preserve"> setter method</w:t>
@@ -3774,6 +3864,7 @@
           <w:szCs w:val="20"/>
         </w:rPr>
       </w:pPr>
+      <w:proofErr w:type="gramStart"/>
       <w:r>
         <w:rPr>
           <w:rFonts w:ascii="Consolas" w:hAnsi="Consolas" w:cs="Consolas"/>
@@ -3785,6 +3876,7 @@
         </w:rPr>
         <w:t>private</w:t>
       </w:r>
+      <w:proofErr w:type="gramEnd"/>
       <w:r>
         <w:rPr>
           <w:rFonts w:ascii="Consolas" w:hAnsi="Consolas" w:cs="Consolas"/>
@@ -3794,6 +3886,7 @@
         </w:rPr>
         <w:t xml:space="preserve"> </w:t>
       </w:r>
+      <w:proofErr w:type="spellStart"/>
       <w:r>
         <w:rPr>
           <w:rFonts w:ascii="Consolas" w:hAnsi="Consolas" w:cs="Consolas"/>
@@ -3805,6 +3898,7 @@
         </w:rPr>
         <w:t>int</w:t>
       </w:r>
+      <w:proofErr w:type="spellEnd"/>
       <w:r>
         <w:rPr>
           <w:rFonts w:ascii="Consolas" w:hAnsi="Consolas" w:cs="Consolas"/>
@@ -3860,6 +3954,7 @@
           <w:szCs w:val="20"/>
         </w:rPr>
       </w:pPr>
+      <w:proofErr w:type="gramStart"/>
       <w:r>
         <w:rPr>
           <w:rFonts w:ascii="Consolas" w:hAnsi="Consolas" w:cs="Consolas"/>
@@ -3871,6 +3966,7 @@
         </w:rPr>
         <w:t>public</w:t>
       </w:r>
+      <w:proofErr w:type="gramEnd"/>
       <w:r>
         <w:rPr>
           <w:rFonts w:ascii="Consolas" w:hAnsi="Consolas" w:cs="Consolas"/>
@@ -3898,8 +3994,29 @@
           <w:sz w:val="20"/>
           <w:szCs w:val="20"/>
         </w:rPr>
-        <w:t xml:space="preserve"> setAge(</w:t>
-      </w:r>
+        <w:t xml:space="preserve"> </w:t>
+      </w:r>
+      <w:proofErr w:type="spellStart"/>
+      <w:r>
+        <w:rPr>
+          <w:rFonts w:ascii="Consolas" w:hAnsi="Consolas" w:cs="Consolas"/>
+          <w:color w:val="000000"/>
+          <w:sz w:val="20"/>
+          <w:szCs w:val="20"/>
+        </w:rPr>
+        <w:t>setAge</w:t>
+      </w:r>
+      <w:proofErr w:type="spellEnd"/>
+      <w:r>
+        <w:rPr>
+          <w:rFonts w:ascii="Consolas" w:hAnsi="Consolas" w:cs="Consolas"/>
+          <w:color w:val="000000"/>
+          <w:sz w:val="20"/>
+          <w:szCs w:val="20"/>
+        </w:rPr>
+        <w:t>(</w:t>
+      </w:r>
+      <w:proofErr w:type="spellStart"/>
       <w:r>
         <w:rPr>
           <w:rFonts w:ascii="Consolas" w:hAnsi="Consolas" w:cs="Consolas"/>
@@ -3911,6 +4028,7 @@
         </w:rPr>
         <w:t>int</w:t>
       </w:r>
+      <w:proofErr w:type="spellEnd"/>
       <w:r>
         <w:rPr>
           <w:rFonts w:ascii="Consolas" w:hAnsi="Consolas" w:cs="Consolas"/>
@@ -3934,6 +4052,7 @@
           <w:szCs w:val="20"/>
         </w:rPr>
       </w:pPr>
+      <w:proofErr w:type="gramStart"/>
       <w:r>
         <w:rPr>
           <w:rFonts w:ascii="Consolas" w:hAnsi="Consolas" w:cs="Consolas"/>
@@ -3945,6 +4064,7 @@
         </w:rPr>
         <w:t>if</w:t>
       </w:r>
+      <w:proofErr w:type="gramEnd"/>
       <w:r>
         <w:rPr>
           <w:rFonts w:ascii="Consolas" w:hAnsi="Consolas" w:cs="Consolas"/>
@@ -3986,6 +4106,7 @@
         </w:rPr>
         <w:tab/>
       </w:r>
+      <w:proofErr w:type="spellStart"/>
       <w:r>
         <w:rPr>
           <w:rFonts w:ascii="Consolas" w:hAnsi="Consolas" w:cs="Consolas"/>
@@ -4004,7 +4125,17 @@
           <w:sz w:val="20"/>
           <w:szCs w:val="20"/>
         </w:rPr>
-        <w:t>.age = age;</w:t>
+        <w:t>.age</w:t>
+      </w:r>
+      <w:proofErr w:type="spellEnd"/>
+      <w:r>
+        <w:rPr>
+          <w:rFonts w:ascii="Consolas" w:hAnsi="Consolas" w:cs="Consolas"/>
+          <w:color w:val="000000"/>
+          <w:sz w:val="20"/>
+          <w:szCs w:val="20"/>
+        </w:rPr>
+        <w:t xml:space="preserve"> = age;</w:t>
       </w:r>
     </w:p>
     <w:p>
@@ -4081,8 +4212,29 @@
           <w:szCs w:val="20"/>
         </w:rPr>
         <w:tab/>
-        <w:t>System.out.println(</w:t>
-      </w:r>
+      </w:r>
+      <w:proofErr w:type="spellStart"/>
+      <w:proofErr w:type="gramStart"/>
+      <w:r>
+        <w:rPr>
+          <w:rFonts w:ascii="Consolas" w:hAnsi="Consolas" w:cs="Consolas"/>
+          <w:color w:val="000000"/>
+          <w:sz w:val="20"/>
+          <w:szCs w:val="20"/>
+        </w:rPr>
+        <w:t>System.out.println</w:t>
+      </w:r>
+      <w:proofErr w:type="spellEnd"/>
+      <w:r>
+        <w:rPr>
+          <w:rFonts w:ascii="Consolas" w:hAnsi="Consolas" w:cs="Consolas"/>
+          <w:color w:val="000000"/>
+          <w:sz w:val="20"/>
+          <w:szCs w:val="20"/>
+        </w:rPr>
+        <w:t>(</w:t>
+      </w:r>
+      <w:proofErr w:type="gramEnd"/>
       <w:r>
         <w:rPr>
           <w:rFonts w:ascii="Consolas" w:hAnsi="Consolas" w:cs="Consolas"/>
@@ -4176,14 +4328,34 @@
       <w:r>
         <w:t xml:space="preserve">abstract methods such as </w:t>
       </w:r>
+      <w:proofErr w:type="spellStart"/>
+      <w:proofErr w:type="gramStart"/>
       <w:r>
         <w:rPr>
           <w:i/>
         </w:rPr>
-        <w:t>createYoung()</w:t>
-      </w:r>
-      <w:r>
-        <w:t xml:space="preserve">. The reason for this abstract method is the fact that </w:t>
+        <w:t>createYoung</w:t>
+      </w:r>
+      <w:proofErr w:type="spellEnd"/>
+      <w:r>
+        <w:rPr>
+          <w:i/>
+        </w:rPr>
+        <w:t>(</w:t>
+      </w:r>
+      <w:proofErr w:type="gramEnd"/>
+      <w:r>
+        <w:rPr>
+          <w:i/>
+        </w:rPr>
+        <w:t>)</w:t>
+      </w:r>
+      <w:r>
+        <w:t xml:space="preserve">. The reason for this abstract method is the </w:t>
+      </w:r>
+      <w:proofErr w:type="gramStart"/>
+      <w:r>
+        <w:t xml:space="preserve">fact that </w:t>
       </w:r>
       <w:r>
         <w:t>all mammals produce offspring, however, not all</w:t>
@@ -4192,10 +4364,22 @@
         <w:t xml:space="preserve"> mammals g</w:t>
       </w:r>
       <w:r>
-        <w:t>ive birth to live young;</w:t>
-      </w:r>
-      <w:r>
-        <w:t xml:space="preserve"> monotremes such as the platypus and </w:t>
+        <w:t>ive</w:t>
+      </w:r>
+      <w:proofErr w:type="gramEnd"/>
+      <w:r>
+        <w:t xml:space="preserve"> birth to live young;</w:t>
+      </w:r>
+      <w:r>
+        <w:t xml:space="preserve"> </w:t>
+      </w:r>
+      <w:proofErr w:type="spellStart"/>
+      <w:r>
+        <w:t>monotremes</w:t>
+      </w:r>
+      <w:proofErr w:type="spellEnd"/>
+      <w:r>
+        <w:t xml:space="preserve"> such as the platypus and </w:t>
       </w:r>
       <w:r>
         <w:t>the echidna lay eggs instead;</w:t>
@@ -4245,6 +4429,7 @@
       <w:r>
         <w:t xml:space="preserve"> meaning “many” and </w:t>
       </w:r>
+      <w:proofErr w:type="spellStart"/>
       <w:r>
         <w:rPr>
           <w:rFonts w:cs="Arial"/>
@@ -4255,6 +4440,7 @@
         </w:rPr>
         <w:t>morphē</w:t>
       </w:r>
+      <w:proofErr w:type="spellEnd"/>
       <w:r>
         <w:rPr>
           <w:rFonts w:cs="Arial"/>
@@ -4304,6 +4490,7 @@
         </w:rPr>
         <w:t xml:space="preserve"> implements </w:t>
       </w:r>
+      <w:proofErr w:type="spellStart"/>
       <w:r>
         <w:rPr>
           <w:rFonts w:cs="Consolas"/>
@@ -4313,6 +4500,7 @@
         </w:rPr>
         <w:t>EggLayer</w:t>
       </w:r>
+      <w:proofErr w:type="spellEnd"/>
       <w:r>
         <w:rPr>
           <w:rFonts w:cs="Consolas"/>
@@ -4367,8 +4555,16 @@
         <w:rPr>
           <w:sz w:val="24"/>
         </w:rPr>
-        <w:t>IS-A EggLayer</w:t>
-      </w:r>
+        <w:t xml:space="preserve">IS-A </w:t>
+      </w:r>
+      <w:proofErr w:type="spellStart"/>
+      <w:r>
+        <w:rPr>
+          <w:sz w:val="24"/>
+        </w:rPr>
+        <w:t>EggLayer</w:t>
+      </w:r>
+      <w:proofErr w:type="spellEnd"/>
     </w:p>
     <w:p>
       <w:pPr>
@@ -4431,6 +4627,7 @@
           <w:szCs w:val="20"/>
         </w:rPr>
       </w:pPr>
+      <w:proofErr w:type="gramStart"/>
       <w:r>
         <w:rPr>
           <w:rFonts w:ascii="Consolas" w:hAnsi="Consolas" w:cs="Consolas"/>
@@ -4442,6 +4639,7 @@
         </w:rPr>
         <w:t>public</w:t>
       </w:r>
+      <w:proofErr w:type="gramEnd"/>
       <w:r>
         <w:rPr>
           <w:rFonts w:ascii="Consolas" w:hAnsi="Consolas" w:cs="Consolas"/>
@@ -4469,7 +4667,27 @@
           <w:sz w:val="20"/>
           <w:szCs w:val="20"/>
         </w:rPr>
-        <w:t xml:space="preserve"> EggLayer{}</w:t>
+        <w:t xml:space="preserve"> </w:t>
+      </w:r>
+      <w:proofErr w:type="spellStart"/>
+      <w:r>
+        <w:rPr>
+          <w:rFonts w:ascii="Consolas" w:hAnsi="Consolas" w:cs="Consolas"/>
+          <w:color w:val="000000"/>
+          <w:sz w:val="20"/>
+          <w:szCs w:val="20"/>
+        </w:rPr>
+        <w:t>EggLayer</w:t>
+      </w:r>
+      <w:proofErr w:type="spellEnd"/>
+      <w:r>
+        <w:rPr>
+          <w:rFonts w:ascii="Consolas" w:hAnsi="Consolas" w:cs="Consolas"/>
+          <w:color w:val="000000"/>
+          <w:sz w:val="20"/>
+          <w:szCs w:val="20"/>
+        </w:rPr>
+        <w:t>{}</w:t>
       </w:r>
     </w:p>
     <w:p>
@@ -4485,6 +4703,7 @@
           <w:szCs w:val="20"/>
         </w:rPr>
       </w:pPr>
+      <w:proofErr w:type="gramStart"/>
       <w:r>
         <w:rPr>
           <w:rFonts w:ascii="Consolas" w:hAnsi="Consolas" w:cs="Consolas"/>
@@ -4496,6 +4715,7 @@
         </w:rPr>
         <w:t>public</w:t>
       </w:r>
+      <w:proofErr w:type="gramEnd"/>
       <w:r>
         <w:rPr>
           <w:rFonts w:ascii="Consolas" w:hAnsi="Consolas" w:cs="Consolas"/>
@@ -4559,6 +4779,7 @@
           <w:szCs w:val="20"/>
         </w:rPr>
       </w:pPr>
+      <w:proofErr w:type="gramStart"/>
       <w:r>
         <w:rPr>
           <w:rFonts w:ascii="Consolas" w:hAnsi="Consolas" w:cs="Consolas"/>
@@ -4570,6 +4791,7 @@
         </w:rPr>
         <w:t>public</w:t>
       </w:r>
+      <w:proofErr w:type="gramEnd"/>
       <w:r>
         <w:rPr>
           <w:rFonts w:ascii="Consolas" w:hAnsi="Consolas" w:cs="Consolas"/>
@@ -4637,7 +4859,27 @@
           <w:sz w:val="20"/>
           <w:szCs w:val="20"/>
         </w:rPr>
-        <w:t xml:space="preserve"> EggLayer{}</w:t>
+        <w:t xml:space="preserve"> </w:t>
+      </w:r>
+      <w:proofErr w:type="spellStart"/>
+      <w:r>
+        <w:rPr>
+          <w:rFonts w:ascii="Consolas" w:hAnsi="Consolas" w:cs="Consolas"/>
+          <w:color w:val="000000"/>
+          <w:sz w:val="20"/>
+          <w:szCs w:val="20"/>
+        </w:rPr>
+        <w:t>EggLayer</w:t>
+      </w:r>
+      <w:proofErr w:type="spellEnd"/>
+      <w:r>
+        <w:rPr>
+          <w:rFonts w:ascii="Consolas" w:hAnsi="Consolas" w:cs="Consolas"/>
+          <w:color w:val="000000"/>
+          <w:sz w:val="20"/>
+          <w:szCs w:val="20"/>
+        </w:rPr>
+        <w:t>{}</w:t>
       </w:r>
     </w:p>
     <w:p>
@@ -4723,7 +4965,27 @@
           <w:sz w:val="20"/>
           <w:szCs w:val="20"/>
         </w:rPr>
-        <w:t xml:space="preserve"> Platypus();</w:t>
+        <w:t xml:space="preserve"> </w:t>
+      </w:r>
+      <w:proofErr w:type="gramStart"/>
+      <w:r>
+        <w:rPr>
+          <w:rFonts w:ascii="Consolas" w:hAnsi="Consolas" w:cs="Consolas"/>
+          <w:color w:val="000000"/>
+          <w:sz w:val="20"/>
+          <w:szCs w:val="20"/>
+        </w:rPr>
+        <w:t>Platypus(</w:t>
+      </w:r>
+      <w:proofErr w:type="gramEnd"/>
+      <w:r>
+        <w:rPr>
+          <w:rFonts w:ascii="Consolas" w:hAnsi="Consolas" w:cs="Consolas"/>
+          <w:color w:val="000000"/>
+          <w:sz w:val="20"/>
+          <w:szCs w:val="20"/>
+        </w:rPr>
+        <w:t>);</w:t>
       </w:r>
     </w:p>
     <w:p>
@@ -4798,6 +5060,7 @@
           <w:szCs w:val="20"/>
         </w:rPr>
       </w:pPr>
+      <w:proofErr w:type="spellStart"/>
       <w:r>
         <w:rPr>
           <w:rFonts w:ascii="Consolas" w:hAnsi="Consolas" w:cs="Consolas"/>
@@ -4816,6 +5079,7 @@
         </w:rPr>
         <w:t>ayer</w:t>
       </w:r>
+      <w:proofErr w:type="spellEnd"/>
       <w:r>
         <w:rPr>
           <w:rFonts w:ascii="Consolas" w:hAnsi="Consolas" w:cs="Consolas"/>
@@ -6201,7 +6465,7 @@
       <w:r>
         <w:rPr>
           <w:noProof/>
-          <w:lang w:eastAsia="en-IE"/>
+          <w:lang w:val="en-GB" w:eastAsia="en-GB"/>
         </w:rPr>
         <w:drawing>
           <wp:inline distT="0" distB="0" distL="0" distR="0" wp14:anchorId="27315ACD" wp14:editId="2B752525">
@@ -6292,7 +6556,7 @@
       <w:r>
         <w:rPr>
           <w:noProof/>
-          <w:lang w:eastAsia="en-IE"/>
+          <w:lang w:val="en-GB" w:eastAsia="en-GB"/>
         </w:rPr>
         <w:lastRenderedPageBreak/>
         <w:drawing>
@@ -6383,7 +6647,7 @@
       <w:r>
         <w:rPr>
           <w:noProof/>
-          <w:lang w:eastAsia="en-IE"/>
+          <w:lang w:val="en-GB" w:eastAsia="en-GB"/>
         </w:rPr>
         <w:lastRenderedPageBreak/>
         <w:drawing>
@@ -6479,7 +6743,7 @@
       <w:r>
         <w:rPr>
           <w:noProof/>
-          <w:lang w:eastAsia="en-IE"/>
+          <w:lang w:val="en-GB" w:eastAsia="en-GB"/>
         </w:rPr>
         <w:lastRenderedPageBreak/>
         <w:drawing>
@@ -6570,7 +6834,7 @@
       <w:r>
         <w:rPr>
           <w:noProof/>
-          <w:lang w:eastAsia="en-IE"/>
+          <w:lang w:val="en-GB" w:eastAsia="en-GB"/>
         </w:rPr>
         <w:lastRenderedPageBreak/>
         <w:drawing>
@@ -6661,7 +6925,7 @@
       <w:r>
         <w:rPr>
           <w:noProof/>
-          <w:lang w:eastAsia="en-IE"/>
+          <w:lang w:val="en-GB" w:eastAsia="en-GB"/>
         </w:rPr>
         <w:lastRenderedPageBreak/>
         <w:drawing>
@@ -6752,6 +7016,55 @@
       <w:bookmarkEnd w:id="18"/>
     </w:p>
     <w:p>
+      <w:r>
+        <w:rPr>
+          <w:noProof/>
+          <w:lang w:val="en-GB" w:eastAsia="en-GB"/>
+        </w:rPr>
+        <w:drawing>
+          <wp:inline distT="0" distB="0" distL="0" distR="0">
+            <wp:extent cx="5731510" cy="7743825"/>
+            <wp:effectExtent l="0" t="0" r="2540" b="9525"/>
+            <wp:docPr id="9" name="Picture 9"/>
+            <wp:cNvGraphicFramePr>
+              <a:graphicFrameLocks xmlns:a="http://schemas.openxmlformats.org/drawingml/2006/main" noChangeAspect="1"/>
+            </wp:cNvGraphicFramePr>
+            <a:graphic xmlns:a="http://schemas.openxmlformats.org/drawingml/2006/main">
+              <a:graphicData uri="http://schemas.openxmlformats.org/drawingml/2006/picture">
+                <pic:pic xmlns:pic="http://schemas.openxmlformats.org/drawingml/2006/picture">
+                  <pic:nvPicPr>
+                    <pic:cNvPr id="0" name="UML Diagram.jpg"/>
+                    <pic:cNvPicPr/>
+                  </pic:nvPicPr>
+                  <pic:blipFill>
+                    <a:blip r:embed="rId16">
+                      <a:extLst>
+                        <a:ext uri="{28A0092B-C50C-407E-A947-70E740481C1C}">
+                          <a14:useLocalDpi xmlns:a14="http://schemas.microsoft.com/office/drawing/2010/main" val="0"/>
+                        </a:ext>
+                      </a:extLst>
+                    </a:blip>
+                    <a:stretch>
+                      <a:fillRect/>
+                    </a:stretch>
+                  </pic:blipFill>
+                  <pic:spPr>
+                    <a:xfrm>
+                      <a:off x="0" y="0"/>
+                      <a:ext cx="5731510" cy="7743825"/>
+                    </a:xfrm>
+                    <a:prstGeom prst="rect">
+                      <a:avLst/>
+                    </a:prstGeom>
+                  </pic:spPr>
+                </pic:pic>
+              </a:graphicData>
+            </a:graphic>
+          </wp:inline>
+        </w:drawing>
+      </w:r>
+    </w:p>
+    <w:p>
       <w:pPr>
         <w:rPr>
           <w:rFonts w:asciiTheme="majorHAnsi" w:eastAsiaTheme="majorEastAsia" w:hAnsiTheme="majorHAnsi" w:cstheme="majorBidi"/>
@@ -6782,7 +7095,7 @@
       <w:r>
         <w:rPr>
           <w:noProof/>
-          <w:lang w:eastAsia="en-IE"/>
+          <w:lang w:val="en-GB" w:eastAsia="en-GB"/>
         </w:rPr>
         <w:drawing>
           <wp:inline distT="0" distB="0" distL="0" distR="0" wp14:anchorId="1D2F8F4A" wp14:editId="4498CD18">
@@ -6802,7 +7115,7 @@
                     </pic:cNvPicPr>
                   </pic:nvPicPr>
                   <pic:blipFill>
-                    <a:blip r:embed="rId16">
+                    <a:blip r:embed="rId17">
                       <a:extLst>
                         <a:ext uri="{28A0092B-C50C-407E-A947-70E740481C1C}">
                           <a14:useLocalDpi xmlns:a14="http://schemas.microsoft.com/office/drawing/2010/main" val="0"/>
@@ -6910,9 +7223,9 @@
       <w:pPr>
         <w:pStyle w:val="Heading2"/>
         <w:sectPr>
-          <w:footerReference w:type="even" r:id="rId17"/>
-          <w:footerReference w:type="default" r:id="rId18"/>
-          <w:footerReference w:type="first" r:id="rId19"/>
+          <w:footerReference w:type="even" r:id="rId18"/>
+          <w:footerReference w:type="default" r:id="rId19"/>
+          <w:footerReference w:type="first" r:id="rId20"/>
           <w:pgSz w:w="11906" w:h="16838"/>
           <w:pgMar w:top="1440" w:right="1440" w:bottom="1440" w:left="1440" w:header="708" w:footer="708" w:gutter="0"/>
           <w:pgNumType w:start="0"/>
@@ -9122,31 +9435,15 @@
                 <w:color w:val="000000"/>
                 <w:lang w:eastAsia="en-GB"/>
               </w:rPr>
-              <w:t xml:space="preserve">Departure airport, destination airport and </w:t>
-            </w:r>
-            <w:r>
-              <w:rPr>
-                <w:rFonts w:ascii="Calibri" w:eastAsia="Times New Roman" w:hAnsi="Calibri" w:cs="Times New Roman"/>
-                <w:color w:val="FF0000"/>
+              <w:t xml:space="preserve">Departure airport, destination airport </w:t>
+            </w:r>
+            <w:r>
+              <w:rPr>
+                <w:rFonts w:ascii="Calibri" w:eastAsia="Times New Roman" w:hAnsi="Calibri" w:cs="Times New Roman"/>
+                <w:color w:val="000000"/>
                 <w:lang w:eastAsia="en-GB"/>
               </w:rPr>
-              <w:t>type of seat</w:t>
-            </w:r>
-            <w:r>
-              <w:rPr>
-                <w:rFonts w:ascii="Calibri" w:eastAsia="Times New Roman" w:hAnsi="Calibri" w:cs="Times New Roman"/>
-                <w:color w:val="000000"/>
-                <w:lang w:eastAsia="en-GB"/>
-              </w:rPr>
-              <w:t xml:space="preserve"> should be selectable </w:t>
-            </w:r>
-            <w:r>
-              <w:rPr>
-                <w:rFonts w:ascii="Calibri" w:eastAsia="Times New Roman" w:hAnsi="Calibri" w:cs="Times New Roman"/>
-                <w:color w:val="FF0000"/>
-                <w:lang w:eastAsia="en-GB"/>
-              </w:rPr>
-              <w:t>for each leg of the journey.</w:t>
+              <w:t>should be selectable for each leg of the journey</w:t>
             </w:r>
           </w:p>
         </w:tc>
@@ -9242,7 +9539,6 @@
             <w:shd w:val="clear" w:color="auto" w:fill="DEEAF6" w:themeFill="accent1" w:themeFillTint="33"/>
             <w:noWrap/>
             <w:vAlign w:val="center"/>
-            <w:hideMark/>
           </w:tcPr>
           <w:p>
             <w:pPr>
@@ -9274,22 +9570,21 @@
             </w:tcBorders>
             <w:shd w:val="clear" w:color="auto" w:fill="DEEAF6" w:themeFill="accent1" w:themeFillTint="33"/>
             <w:vAlign w:val="center"/>
-            <w:hideMark/>
-          </w:tcPr>
-          <w:p>
-            <w:pPr>
-              <w:spacing w:after="0" w:line="240" w:lineRule="auto"/>
-              <w:rPr>
-                <w:rFonts w:ascii="Calibri" w:eastAsia="Times New Roman" w:hAnsi="Calibri" w:cs="Times New Roman"/>
-                <w:color w:val="000000"/>
-                <w:lang w:val="en-GB" w:eastAsia="en-GB"/>
-              </w:rPr>
-            </w:pPr>
-            <w:r>
-              <w:rPr>
-                <w:rFonts w:ascii="Calibri" w:eastAsia="Times New Roman" w:hAnsi="Calibri" w:cs="Times New Roman"/>
-                <w:color w:val="000000"/>
-                <w:lang w:eastAsia="en-GB"/>
+          </w:tcPr>
+          <w:p>
+            <w:pPr>
+              <w:spacing w:after="0" w:line="240" w:lineRule="auto"/>
+              <w:rPr>
+                <w:rFonts w:ascii="Calibri" w:eastAsia="Times New Roman" w:hAnsi="Calibri" w:cs="Times New Roman"/>
+                <w:color w:val="000000"/>
+                <w:lang w:val="en-GB" w:eastAsia="en-GB"/>
+              </w:rPr>
+            </w:pPr>
+            <w:r>
+              <w:rPr>
+                <w:rFonts w:ascii="Calibri" w:eastAsia="Times New Roman" w:hAnsi="Calibri" w:cs="Times New Roman"/>
+                <w:color w:val="000000"/>
+                <w:lang w:val="en-GB" w:eastAsia="en-GB"/>
               </w:rPr>
               <w:t>Navigate to customer screen</w:t>
             </w:r>
@@ -9306,30 +9601,77 @@
             </w:tcBorders>
             <w:shd w:val="clear" w:color="auto" w:fill="DEEAF6" w:themeFill="accent1" w:themeFillTint="33"/>
             <w:vAlign w:val="center"/>
-            <w:hideMark/>
-          </w:tcPr>
-          <w:p>
-            <w:pPr>
-              <w:spacing w:after="0" w:line="240" w:lineRule="auto"/>
-              <w:rPr>
-                <w:rFonts w:ascii="Calibri" w:eastAsia="Times New Roman" w:hAnsi="Calibri" w:cs="Times New Roman"/>
-                <w:color w:val="000000"/>
-                <w:lang w:val="en-GB" w:eastAsia="en-GB"/>
-              </w:rPr>
-            </w:pPr>
-            <w:r>
-              <w:rPr>
-                <w:rFonts w:ascii="Calibri" w:eastAsia="Times New Roman" w:hAnsi="Calibri" w:cs="Times New Roman"/>
-                <w:color w:val="000000"/>
-                <w:lang w:eastAsia="en-GB"/>
-              </w:rPr>
-              <w:t>Departure and destination airports should be displayed in alphabetical order.</w:t>
+          </w:tcPr>
+          <w:p>
+            <w:pPr>
+              <w:spacing w:after="0" w:line="240" w:lineRule="auto"/>
+              <w:rPr>
+                <w:rFonts w:ascii="Calibri" w:eastAsia="Times New Roman" w:hAnsi="Calibri" w:cs="Times New Roman"/>
+                <w:color w:val="000000"/>
+                <w:lang w:val="en-GB" w:eastAsia="en-GB"/>
+              </w:rPr>
+            </w:pPr>
+            <w:r>
+              <w:rPr>
+                <w:rFonts w:ascii="Calibri" w:eastAsia="Times New Roman" w:hAnsi="Calibri" w:cs="Times New Roman"/>
+                <w:color w:val="000000"/>
+                <w:lang w:val="en-GB" w:eastAsia="en-GB"/>
+              </w:rPr>
+              <w:t>Seat type should be selectable for the flights</w:t>
             </w:r>
           </w:p>
         </w:tc>
         <w:tc>
           <w:tcPr>
             <w:tcW w:w="1933" w:type="dxa"/>
+            <w:tcBorders>
+              <w:top w:val="nil"/>
+              <w:left w:val="nil"/>
+              <w:bottom w:val="nil"/>
+              <w:right w:val="nil"/>
+            </w:tcBorders>
+            <w:shd w:val="clear" w:color="auto" w:fill="DEEAF6" w:themeFill="accent1" w:themeFillTint="33"/>
+            <w:noWrap/>
+            <w:vAlign w:val="bottom"/>
+          </w:tcPr>
+          <w:p>
+            <w:pPr>
+              <w:spacing w:after="0" w:line="240" w:lineRule="auto"/>
+              <w:rPr>
+                <w:rFonts w:ascii="Calibri" w:eastAsia="Times New Roman" w:hAnsi="Calibri" w:cs="Times New Roman"/>
+                <w:color w:val="000000"/>
+                <w:lang w:val="en-GB" w:eastAsia="en-GB"/>
+              </w:rPr>
+            </w:pPr>
+          </w:p>
+        </w:tc>
+        <w:tc>
+          <w:tcPr>
+            <w:tcW w:w="1311" w:type="dxa"/>
+            <w:tcBorders>
+              <w:top w:val="nil"/>
+              <w:left w:val="nil"/>
+              <w:bottom w:val="nil"/>
+              <w:right w:val="nil"/>
+            </w:tcBorders>
+            <w:shd w:val="clear" w:color="auto" w:fill="DEEAF6" w:themeFill="accent1" w:themeFillTint="33"/>
+            <w:noWrap/>
+            <w:vAlign w:val="bottom"/>
+          </w:tcPr>
+          <w:p>
+            <w:pPr>
+              <w:spacing w:after="0" w:line="240" w:lineRule="auto"/>
+              <w:rPr>
+                <w:rFonts w:ascii="Calibri" w:eastAsia="Times New Roman" w:hAnsi="Calibri" w:cs="Times New Roman"/>
+                <w:color w:val="000000"/>
+                <w:lang w:val="en-GB" w:eastAsia="en-GB"/>
+              </w:rPr>
+            </w:pPr>
+          </w:p>
+        </w:tc>
+        <w:tc>
+          <w:tcPr>
+            <w:tcW w:w="1612" w:type="dxa"/>
             <w:tcBorders>
               <w:top w:val="nil"/>
               <w:left w:val="nil"/>
@@ -9352,56 +9694,8 @@
             </w:pPr>
           </w:p>
         </w:tc>
-        <w:tc>
-          <w:tcPr>
-            <w:tcW w:w="1311" w:type="dxa"/>
-            <w:tcBorders>
-              <w:top w:val="nil"/>
-              <w:left w:val="nil"/>
-              <w:bottom w:val="nil"/>
-              <w:right w:val="nil"/>
-            </w:tcBorders>
-            <w:shd w:val="clear" w:color="auto" w:fill="DEEAF6" w:themeFill="accent1" w:themeFillTint="33"/>
-            <w:noWrap/>
-            <w:vAlign w:val="bottom"/>
-            <w:hideMark/>
-          </w:tcPr>
-          <w:p>
-            <w:pPr>
-              <w:spacing w:after="0" w:line="240" w:lineRule="auto"/>
-              <w:rPr>
-                <w:rFonts w:ascii="Calibri" w:eastAsia="Times New Roman" w:hAnsi="Calibri" w:cs="Times New Roman"/>
-                <w:color w:val="000000"/>
-                <w:lang w:val="en-GB" w:eastAsia="en-GB"/>
-              </w:rPr>
-            </w:pPr>
-          </w:p>
-        </w:tc>
-        <w:tc>
-          <w:tcPr>
-            <w:tcW w:w="1612" w:type="dxa"/>
-            <w:tcBorders>
-              <w:top w:val="nil"/>
-              <w:left w:val="nil"/>
-              <w:bottom w:val="nil"/>
-              <w:right w:val="nil"/>
-            </w:tcBorders>
-            <w:shd w:val="clear" w:color="auto" w:fill="DEEAF6" w:themeFill="accent1" w:themeFillTint="33"/>
-            <w:noWrap/>
-            <w:vAlign w:val="bottom"/>
-            <w:hideMark/>
-          </w:tcPr>
-          <w:p>
-            <w:pPr>
-              <w:spacing w:after="0" w:line="240" w:lineRule="auto"/>
-              <w:rPr>
-                <w:rFonts w:ascii="Calibri" w:eastAsia="Times New Roman" w:hAnsi="Calibri" w:cs="Times New Roman"/>
-                <w:color w:val="000000"/>
-                <w:lang w:val="en-GB" w:eastAsia="en-GB"/>
-              </w:rPr>
-            </w:pPr>
-          </w:p>
-        </w:tc>
+        <w:bookmarkStart w:id="22" w:name="_GoBack"/>
+        <w:bookmarkEnd w:id="22"/>
       </w:tr>
       <w:tr>
         <w:trPr>
@@ -9419,7 +9713,6 @@
             <w:shd w:val="clear" w:color="auto" w:fill="auto"/>
             <w:noWrap/>
             <w:vAlign w:val="center"/>
-            <w:hideMark/>
           </w:tcPr>
           <w:p>
             <w:pPr>
@@ -9451,22 +9744,21 @@
             </w:tcBorders>
             <w:shd w:val="clear" w:color="auto" w:fill="auto"/>
             <w:vAlign w:val="center"/>
-            <w:hideMark/>
-          </w:tcPr>
-          <w:p>
-            <w:pPr>
-              <w:spacing w:after="0" w:line="240" w:lineRule="auto"/>
-              <w:rPr>
-                <w:rFonts w:ascii="Calibri" w:eastAsia="Times New Roman" w:hAnsi="Calibri" w:cs="Times New Roman"/>
-                <w:color w:val="000000"/>
-                <w:lang w:val="en-GB" w:eastAsia="en-GB"/>
-              </w:rPr>
-            </w:pPr>
-            <w:r>
-              <w:rPr>
-                <w:rFonts w:ascii="Calibri" w:eastAsia="Times New Roman" w:hAnsi="Calibri" w:cs="Times New Roman"/>
-                <w:color w:val="000000"/>
-                <w:lang w:val="en-GB" w:eastAsia="en-GB"/>
+          </w:tcPr>
+          <w:p>
+            <w:pPr>
+              <w:spacing w:after="0" w:line="240" w:lineRule="auto"/>
+              <w:rPr>
+                <w:rFonts w:ascii="Calibri" w:eastAsia="Times New Roman" w:hAnsi="Calibri" w:cs="Times New Roman"/>
+                <w:color w:val="000000"/>
+                <w:lang w:val="en-GB" w:eastAsia="en-GB"/>
+              </w:rPr>
+            </w:pPr>
+            <w:r>
+              <w:rPr>
+                <w:rFonts w:ascii="Calibri" w:eastAsia="Times New Roman" w:hAnsi="Calibri" w:cs="Times New Roman"/>
+                <w:color w:val="000000"/>
+                <w:lang w:eastAsia="en-GB"/>
               </w:rPr>
               <w:t>Navigate to customer screen</w:t>
             </w:r>
@@ -9483,7 +9775,6 @@
             </w:tcBorders>
             <w:shd w:val="clear" w:color="auto" w:fill="auto"/>
             <w:vAlign w:val="center"/>
-            <w:hideMark/>
           </w:tcPr>
           <w:p>
             <w:pPr>
@@ -9500,7 +9791,7 @@
                 <w:color w:val="000000"/>
                 <w:lang w:eastAsia="en-GB"/>
               </w:rPr>
-              <w:t>It should be possible to book a second leg, onward from the first destination or back to the original departure airport.</w:t>
+              <w:t>Departure and destination airports should be displayed in alphabetical order.</w:t>
             </w:r>
           </w:p>
         </w:tc>
@@ -9516,7 +9807,6 @@
             <w:shd w:val="clear" w:color="auto" w:fill="auto"/>
             <w:noWrap/>
             <w:vAlign w:val="bottom"/>
-            <w:hideMark/>
           </w:tcPr>
           <w:p>
             <w:pPr>
@@ -9541,7 +9831,6 @@
             <w:shd w:val="clear" w:color="auto" w:fill="auto"/>
             <w:noWrap/>
             <w:vAlign w:val="bottom"/>
-            <w:hideMark/>
           </w:tcPr>
           <w:p>
             <w:pPr>
@@ -9596,7 +9885,6 @@
             <w:shd w:val="clear" w:color="auto" w:fill="DEEAF6" w:themeFill="accent1" w:themeFillTint="33"/>
             <w:noWrap/>
             <w:vAlign w:val="center"/>
-            <w:hideMark/>
           </w:tcPr>
           <w:p>
             <w:pPr>
@@ -9628,7 +9916,6 @@
             </w:tcBorders>
             <w:shd w:val="clear" w:color="auto" w:fill="DEEAF6" w:themeFill="accent1" w:themeFillTint="33"/>
             <w:vAlign w:val="center"/>
-            <w:hideMark/>
           </w:tcPr>
           <w:p>
             <w:pPr>
@@ -9660,7 +9947,6 @@
             </w:tcBorders>
             <w:shd w:val="clear" w:color="auto" w:fill="DEEAF6" w:themeFill="accent1" w:themeFillTint="33"/>
             <w:vAlign w:val="center"/>
-            <w:hideMark/>
           </w:tcPr>
           <w:p>
             <w:pPr>
@@ -9677,7 +9963,7 @@
                 <w:color w:val="000000"/>
                 <w:lang w:eastAsia="en-GB"/>
               </w:rPr>
-              <w:t>There should be three choices of seat: Economy, Business &amp; First Class</w:t>
+              <w:t>It should be possible to book a second leg, onward from the first destination or back to the original departure airport.</w:t>
             </w:r>
           </w:p>
         </w:tc>
@@ -9693,7 +9979,6 @@
             <w:shd w:val="clear" w:color="auto" w:fill="DEEAF6" w:themeFill="accent1" w:themeFillTint="33"/>
             <w:noWrap/>
             <w:vAlign w:val="bottom"/>
-            <w:hideMark/>
           </w:tcPr>
           <w:p>
             <w:pPr>
@@ -9718,7 +10003,6 @@
             <w:shd w:val="clear" w:color="auto" w:fill="DEEAF6" w:themeFill="accent1" w:themeFillTint="33"/>
             <w:noWrap/>
             <w:vAlign w:val="bottom"/>
-            <w:hideMark/>
           </w:tcPr>
           <w:p>
             <w:pPr>
@@ -9773,7 +10057,6 @@
             <w:shd w:val="clear" w:color="auto" w:fill="auto"/>
             <w:noWrap/>
             <w:vAlign w:val="center"/>
-            <w:hideMark/>
           </w:tcPr>
           <w:p>
             <w:pPr>
@@ -9805,7 +10088,6 @@
             </w:tcBorders>
             <w:shd w:val="clear" w:color="auto" w:fill="auto"/>
             <w:vAlign w:val="center"/>
-            <w:hideMark/>
           </w:tcPr>
           <w:p>
             <w:pPr>
@@ -9837,7 +10119,6 @@
             </w:tcBorders>
             <w:shd w:val="clear" w:color="auto" w:fill="auto"/>
             <w:vAlign w:val="center"/>
-            <w:hideMark/>
           </w:tcPr>
           <w:p>
             <w:pPr>
@@ -9854,7 +10135,7 @@
                 <w:color w:val="000000"/>
                 <w:lang w:eastAsia="en-GB"/>
               </w:rPr>
-              <w:t>Departure and destination airport cannot be the same.</w:t>
+              <w:t>There should be three choices of seat: Economy, Business &amp; First Class</w:t>
             </w:r>
           </w:p>
         </w:tc>
@@ -9870,7 +10151,6 @@
             <w:shd w:val="clear" w:color="auto" w:fill="auto"/>
             <w:noWrap/>
             <w:vAlign w:val="bottom"/>
-            <w:hideMark/>
           </w:tcPr>
           <w:p>
             <w:pPr>
@@ -9895,7 +10175,6 @@
             <w:shd w:val="clear" w:color="auto" w:fill="auto"/>
             <w:noWrap/>
             <w:vAlign w:val="bottom"/>
-            <w:hideMark/>
           </w:tcPr>
           <w:p>
             <w:pPr>
@@ -9950,7 +10229,6 @@
             <w:shd w:val="clear" w:color="auto" w:fill="DEEAF6" w:themeFill="accent1" w:themeFillTint="33"/>
             <w:noWrap/>
             <w:vAlign w:val="center"/>
-            <w:hideMark/>
           </w:tcPr>
           <w:p>
             <w:pPr>
@@ -9982,40 +10260,23 @@
             </w:tcBorders>
             <w:shd w:val="clear" w:color="auto" w:fill="DEEAF6" w:themeFill="accent1" w:themeFillTint="33"/>
             <w:vAlign w:val="center"/>
-            <w:hideMark/>
-          </w:tcPr>
-          <w:p>
-            <w:pPr>
-              <w:spacing w:after="0" w:line="240" w:lineRule="auto"/>
-              <w:rPr>
-                <w:rFonts w:ascii="Calibri" w:eastAsia="Times New Roman" w:hAnsi="Calibri" w:cs="Times New Roman"/>
-                <w:color w:val="000000"/>
-                <w:lang w:val="en-GB" w:eastAsia="en-GB"/>
-              </w:rPr>
-            </w:pPr>
-            <w:r>
-              <w:rPr>
-                <w:rFonts w:ascii="Calibri" w:eastAsia="Times New Roman" w:hAnsi="Calibri" w:cs="Times New Roman"/>
-                <w:color w:val="000000"/>
-                <w:lang w:val="en-GB" w:eastAsia="en-GB"/>
-              </w:rPr>
-              <w:t xml:space="preserve">Navigate to customer screen, leave an enabled combo </w:t>
-            </w:r>
-            <w:r>
-              <w:rPr>
-                <w:rFonts w:ascii="Calibri" w:eastAsia="Times New Roman" w:hAnsi="Calibri" w:cs="Times New Roman"/>
-                <w:color w:val="000000"/>
-                <w:lang w:val="en-GB" w:eastAsia="en-GB"/>
-              </w:rPr>
-              <w:t>not</w:t>
-            </w:r>
-            <w:r>
-              <w:rPr>
-                <w:rFonts w:ascii="Calibri" w:eastAsia="Times New Roman" w:hAnsi="Calibri" w:cs="Times New Roman"/>
-                <w:color w:val="000000"/>
-                <w:lang w:val="en-GB" w:eastAsia="en-GB"/>
-              </w:rPr>
-              <w:t xml:space="preserve"> blank and click Book Flights</w:t>
+          </w:tcPr>
+          <w:p>
+            <w:pPr>
+              <w:spacing w:after="0" w:line="240" w:lineRule="auto"/>
+              <w:rPr>
+                <w:rFonts w:ascii="Calibri" w:eastAsia="Times New Roman" w:hAnsi="Calibri" w:cs="Times New Roman"/>
+                <w:color w:val="000000"/>
+                <w:lang w:val="en-GB" w:eastAsia="en-GB"/>
+              </w:rPr>
+            </w:pPr>
+            <w:r>
+              <w:rPr>
+                <w:rFonts w:ascii="Calibri" w:eastAsia="Times New Roman" w:hAnsi="Calibri" w:cs="Times New Roman"/>
+                <w:color w:val="000000"/>
+                <w:lang w:val="en-GB" w:eastAsia="en-GB"/>
+              </w:rPr>
+              <w:t>Navigate to customer screen</w:t>
             </w:r>
           </w:p>
         </w:tc>
@@ -10030,24 +10291,23 @@
             </w:tcBorders>
             <w:shd w:val="clear" w:color="auto" w:fill="DEEAF6" w:themeFill="accent1" w:themeFillTint="33"/>
             <w:vAlign w:val="center"/>
-            <w:hideMark/>
-          </w:tcPr>
-          <w:p>
-            <w:pPr>
-              <w:spacing w:after="0" w:line="240" w:lineRule="auto"/>
-              <w:rPr>
-                <w:rFonts w:ascii="Calibri" w:eastAsia="Times New Roman" w:hAnsi="Calibri" w:cs="Times New Roman"/>
-                <w:color w:val="000000"/>
-                <w:lang w:val="en-GB" w:eastAsia="en-GB"/>
-              </w:rPr>
-            </w:pPr>
-            <w:r>
-              <w:rPr>
-                <w:rFonts w:ascii="Calibri" w:eastAsia="Times New Roman" w:hAnsi="Calibri" w:cs="Times New Roman"/>
-                <w:color w:val="000000"/>
-                <w:lang w:val="en-GB" w:eastAsia="en-GB"/>
-              </w:rPr>
-              <w:t>Error Message: Please select airports and seats for all journeys</w:t>
+          </w:tcPr>
+          <w:p>
+            <w:pPr>
+              <w:spacing w:after="0" w:line="240" w:lineRule="auto"/>
+              <w:rPr>
+                <w:rFonts w:ascii="Calibri" w:eastAsia="Times New Roman" w:hAnsi="Calibri" w:cs="Times New Roman"/>
+                <w:color w:val="000000"/>
+                <w:lang w:val="en-GB" w:eastAsia="en-GB"/>
+              </w:rPr>
+            </w:pPr>
+            <w:r>
+              <w:rPr>
+                <w:rFonts w:ascii="Calibri" w:eastAsia="Times New Roman" w:hAnsi="Calibri" w:cs="Times New Roman"/>
+                <w:color w:val="000000"/>
+                <w:lang w:eastAsia="en-GB"/>
+              </w:rPr>
+              <w:t>Departure and destination airport cannot be the same.</w:t>
             </w:r>
           </w:p>
         </w:tc>
@@ -10063,7 +10323,6 @@
             <w:shd w:val="clear" w:color="auto" w:fill="DEEAF6" w:themeFill="accent1" w:themeFillTint="33"/>
             <w:noWrap/>
             <w:vAlign w:val="bottom"/>
-            <w:hideMark/>
           </w:tcPr>
           <w:p>
             <w:pPr>
@@ -10088,7 +10347,6 @@
             <w:shd w:val="clear" w:color="auto" w:fill="DEEAF6" w:themeFill="accent1" w:themeFillTint="33"/>
             <w:noWrap/>
             <w:vAlign w:val="bottom"/>
-            <w:hideMark/>
           </w:tcPr>
           <w:p>
             <w:pPr>
@@ -10143,7 +10401,6 @@
             <w:shd w:val="clear" w:color="auto" w:fill="auto"/>
             <w:noWrap/>
             <w:vAlign w:val="center"/>
-            <w:hideMark/>
           </w:tcPr>
           <w:p>
             <w:pPr>
@@ -10175,24 +10432,23 @@
             </w:tcBorders>
             <w:shd w:val="clear" w:color="auto" w:fill="auto"/>
             <w:vAlign w:val="center"/>
-            <w:hideMark/>
-          </w:tcPr>
-          <w:p>
-            <w:pPr>
-              <w:spacing w:after="0" w:line="240" w:lineRule="auto"/>
-              <w:rPr>
-                <w:rFonts w:ascii="Calibri" w:eastAsia="Times New Roman" w:hAnsi="Calibri" w:cs="Times New Roman"/>
-                <w:color w:val="000000"/>
-                <w:lang w:val="en-GB" w:eastAsia="en-GB"/>
-              </w:rPr>
-            </w:pPr>
-            <w:r>
-              <w:rPr>
-                <w:rFonts w:ascii="Calibri" w:eastAsia="Times New Roman" w:hAnsi="Calibri" w:cs="Times New Roman"/>
-                <w:color w:val="000000"/>
-                <w:lang w:val="en-GB" w:eastAsia="en-GB"/>
-              </w:rPr>
-              <w:t>Navigate to the customer screen, click clear</w:t>
+          </w:tcPr>
+          <w:p>
+            <w:pPr>
+              <w:spacing w:after="0" w:line="240" w:lineRule="auto"/>
+              <w:rPr>
+                <w:rFonts w:ascii="Calibri" w:eastAsia="Times New Roman" w:hAnsi="Calibri" w:cs="Times New Roman"/>
+                <w:color w:val="000000"/>
+                <w:lang w:val="en-GB" w:eastAsia="en-GB"/>
+              </w:rPr>
+            </w:pPr>
+            <w:r>
+              <w:rPr>
+                <w:rFonts w:ascii="Calibri" w:eastAsia="Times New Roman" w:hAnsi="Calibri" w:cs="Times New Roman"/>
+                <w:color w:val="000000"/>
+                <w:lang w:val="en-GB" w:eastAsia="en-GB"/>
+              </w:rPr>
+              <w:t>Navigate to customer screen, leave an enabled combo not blank and click Book Flights</w:t>
             </w:r>
           </w:p>
         </w:tc>
@@ -10207,40 +10463,23 @@
             </w:tcBorders>
             <w:shd w:val="clear" w:color="auto" w:fill="auto"/>
             <w:vAlign w:val="center"/>
-            <w:hideMark/>
-          </w:tcPr>
-          <w:p>
-            <w:pPr>
-              <w:spacing w:after="0" w:line="240" w:lineRule="auto"/>
-              <w:rPr>
-                <w:rFonts w:ascii="Calibri" w:eastAsia="Times New Roman" w:hAnsi="Calibri" w:cs="Times New Roman"/>
-                <w:color w:val="000000"/>
-                <w:lang w:val="en-GB" w:eastAsia="en-GB"/>
-              </w:rPr>
-            </w:pPr>
-            <w:r>
-              <w:rPr>
-                <w:rFonts w:ascii="Calibri" w:eastAsia="Times New Roman" w:hAnsi="Calibri" w:cs="Times New Roman"/>
-                <w:color w:val="000000"/>
-                <w:lang w:val="en-GB" w:eastAsia="en-GB"/>
-              </w:rPr>
-              <w:t xml:space="preserve">All </w:t>
-            </w:r>
-            <w:r>
-              <w:rPr>
-                <w:rFonts w:ascii="Calibri" w:eastAsia="Times New Roman" w:hAnsi="Calibri" w:cs="Times New Roman"/>
-                <w:color w:val="000000"/>
-                <w:lang w:val="en-GB" w:eastAsia="en-GB"/>
-              </w:rPr>
-              <w:t>combo boxes</w:t>
-            </w:r>
-            <w:r>
-              <w:rPr>
-                <w:rFonts w:ascii="Calibri" w:eastAsia="Times New Roman" w:hAnsi="Calibri" w:cs="Times New Roman"/>
-                <w:color w:val="000000"/>
-                <w:lang w:val="en-GB" w:eastAsia="en-GB"/>
-              </w:rPr>
-              <w:t>, check boxes and radio buttons should return to their default state.</w:t>
+          </w:tcPr>
+          <w:p>
+            <w:pPr>
+              <w:spacing w:after="0" w:line="240" w:lineRule="auto"/>
+              <w:rPr>
+                <w:rFonts w:ascii="Calibri" w:eastAsia="Times New Roman" w:hAnsi="Calibri" w:cs="Times New Roman"/>
+                <w:color w:val="000000"/>
+                <w:lang w:val="en-GB" w:eastAsia="en-GB"/>
+              </w:rPr>
+            </w:pPr>
+            <w:r>
+              <w:rPr>
+                <w:rFonts w:ascii="Calibri" w:eastAsia="Times New Roman" w:hAnsi="Calibri" w:cs="Times New Roman"/>
+                <w:color w:val="000000"/>
+                <w:lang w:val="en-GB" w:eastAsia="en-GB"/>
+              </w:rPr>
+              <w:t>Error Message: Please select airports and seats for all journeys</w:t>
             </w:r>
           </w:p>
         </w:tc>
@@ -10256,7 +10495,6 @@
             <w:shd w:val="clear" w:color="auto" w:fill="auto"/>
             <w:noWrap/>
             <w:vAlign w:val="bottom"/>
-            <w:hideMark/>
           </w:tcPr>
           <w:p>
             <w:pPr>
@@ -10281,7 +10519,6 @@
             <w:shd w:val="clear" w:color="auto" w:fill="auto"/>
             <w:noWrap/>
             <w:vAlign w:val="bottom"/>
-            <w:hideMark/>
           </w:tcPr>
           <w:p>
             <w:pPr>
@@ -10336,7 +10573,6 @@
             <w:shd w:val="clear" w:color="auto" w:fill="DEEAF6" w:themeFill="accent1" w:themeFillTint="33"/>
             <w:noWrap/>
             <w:vAlign w:val="center"/>
-            <w:hideMark/>
           </w:tcPr>
           <w:p>
             <w:pPr>
@@ -10369,24 +10605,23 @@
             </w:tcBorders>
             <w:shd w:val="clear" w:color="auto" w:fill="DEEAF6" w:themeFill="accent1" w:themeFillTint="33"/>
             <w:vAlign w:val="center"/>
-            <w:hideMark/>
-          </w:tcPr>
-          <w:p>
-            <w:pPr>
-              <w:spacing w:after="0" w:line="240" w:lineRule="auto"/>
-              <w:rPr>
-                <w:rFonts w:ascii="Calibri" w:eastAsia="Times New Roman" w:hAnsi="Calibri" w:cs="Times New Roman"/>
-                <w:color w:val="000000"/>
-                <w:lang w:val="en-GB" w:eastAsia="en-GB"/>
-              </w:rPr>
-            </w:pPr>
-            <w:r>
-              <w:rPr>
-                <w:rFonts w:ascii="Calibri" w:eastAsia="Times New Roman" w:hAnsi="Calibri" w:cs="Times New Roman"/>
-                <w:color w:val="000000"/>
-                <w:lang w:val="en-GB" w:eastAsia="en-GB"/>
-              </w:rPr>
-              <w:t>Navigate to customer screen, click Logout.</w:t>
+          </w:tcPr>
+          <w:p>
+            <w:pPr>
+              <w:spacing w:after="0" w:line="240" w:lineRule="auto"/>
+              <w:rPr>
+                <w:rFonts w:ascii="Calibri" w:eastAsia="Times New Roman" w:hAnsi="Calibri" w:cs="Times New Roman"/>
+                <w:color w:val="000000"/>
+                <w:lang w:val="en-GB" w:eastAsia="en-GB"/>
+              </w:rPr>
+            </w:pPr>
+            <w:r>
+              <w:rPr>
+                <w:rFonts w:ascii="Calibri" w:eastAsia="Times New Roman" w:hAnsi="Calibri" w:cs="Times New Roman"/>
+                <w:color w:val="000000"/>
+                <w:lang w:val="en-GB" w:eastAsia="en-GB"/>
+              </w:rPr>
+              <w:t>Navigate to the customer screen, click clear</w:t>
             </w:r>
           </w:p>
         </w:tc>
@@ -10401,30 +10636,77 @@
             </w:tcBorders>
             <w:shd w:val="clear" w:color="auto" w:fill="DEEAF6" w:themeFill="accent1" w:themeFillTint="33"/>
             <w:vAlign w:val="center"/>
-            <w:hideMark/>
-          </w:tcPr>
-          <w:p>
-            <w:pPr>
-              <w:spacing w:after="0" w:line="240" w:lineRule="auto"/>
-              <w:rPr>
-                <w:rFonts w:ascii="Calibri" w:eastAsia="Times New Roman" w:hAnsi="Calibri" w:cs="Times New Roman"/>
-                <w:color w:val="000000"/>
-                <w:lang w:val="en-GB" w:eastAsia="en-GB"/>
-              </w:rPr>
-            </w:pPr>
-            <w:r>
-              <w:rPr>
-                <w:rFonts w:ascii="Calibri" w:eastAsia="Times New Roman" w:hAnsi="Calibri" w:cs="Times New Roman"/>
-                <w:color w:val="000000"/>
-                <w:lang w:val="en-GB" w:eastAsia="en-GB"/>
-              </w:rPr>
-              <w:t>User should be returned to the Login Screen</w:t>
+          </w:tcPr>
+          <w:p>
+            <w:pPr>
+              <w:spacing w:after="0" w:line="240" w:lineRule="auto"/>
+              <w:rPr>
+                <w:rFonts w:ascii="Calibri" w:eastAsia="Times New Roman" w:hAnsi="Calibri" w:cs="Times New Roman"/>
+                <w:color w:val="000000"/>
+                <w:lang w:val="en-GB" w:eastAsia="en-GB"/>
+              </w:rPr>
+            </w:pPr>
+            <w:r>
+              <w:rPr>
+                <w:rFonts w:ascii="Calibri" w:eastAsia="Times New Roman" w:hAnsi="Calibri" w:cs="Times New Roman"/>
+                <w:color w:val="000000"/>
+                <w:lang w:val="en-GB" w:eastAsia="en-GB"/>
+              </w:rPr>
+              <w:t>All combo boxes, check boxes and radio buttons should return to their default state.</w:t>
             </w:r>
           </w:p>
         </w:tc>
         <w:tc>
           <w:tcPr>
             <w:tcW w:w="1933" w:type="dxa"/>
+            <w:tcBorders>
+              <w:top w:val="nil"/>
+              <w:left w:val="nil"/>
+              <w:bottom w:val="nil"/>
+              <w:right w:val="nil"/>
+            </w:tcBorders>
+            <w:shd w:val="clear" w:color="auto" w:fill="DEEAF6" w:themeFill="accent1" w:themeFillTint="33"/>
+            <w:noWrap/>
+            <w:vAlign w:val="bottom"/>
+          </w:tcPr>
+          <w:p>
+            <w:pPr>
+              <w:spacing w:after="0" w:line="240" w:lineRule="auto"/>
+              <w:rPr>
+                <w:rFonts w:ascii="Calibri" w:eastAsia="Times New Roman" w:hAnsi="Calibri" w:cs="Times New Roman"/>
+                <w:color w:val="000000"/>
+                <w:lang w:val="en-GB" w:eastAsia="en-GB"/>
+              </w:rPr>
+            </w:pPr>
+          </w:p>
+        </w:tc>
+        <w:tc>
+          <w:tcPr>
+            <w:tcW w:w="1311" w:type="dxa"/>
+            <w:tcBorders>
+              <w:top w:val="nil"/>
+              <w:left w:val="nil"/>
+              <w:bottom w:val="nil"/>
+              <w:right w:val="nil"/>
+            </w:tcBorders>
+            <w:shd w:val="clear" w:color="auto" w:fill="DEEAF6" w:themeFill="accent1" w:themeFillTint="33"/>
+            <w:noWrap/>
+            <w:vAlign w:val="bottom"/>
+          </w:tcPr>
+          <w:p>
+            <w:pPr>
+              <w:spacing w:after="0" w:line="240" w:lineRule="auto"/>
+              <w:rPr>
+                <w:rFonts w:ascii="Calibri" w:eastAsia="Times New Roman" w:hAnsi="Calibri" w:cs="Times New Roman"/>
+                <w:color w:val="000000"/>
+                <w:lang w:val="en-GB" w:eastAsia="en-GB"/>
+              </w:rPr>
+            </w:pPr>
+          </w:p>
+        </w:tc>
+        <w:tc>
+          <w:tcPr>
+            <w:tcW w:w="1612" w:type="dxa"/>
             <w:tcBorders>
               <w:top w:val="nil"/>
               <w:left w:val="nil"/>
@@ -10447,9 +10729,255 @@
             </w:pPr>
           </w:p>
         </w:tc>
+      </w:tr>
+      <w:tr>
+        <w:trPr>
+          <w:trHeight w:val="662"/>
+        </w:trPr>
+        <w:tc>
+          <w:tcPr>
+            <w:tcW w:w="1797" w:type="dxa"/>
+            <w:tcBorders>
+              <w:top w:val="nil"/>
+              <w:left w:val="nil"/>
+              <w:bottom w:val="nil"/>
+              <w:right w:val="nil"/>
+            </w:tcBorders>
+            <w:shd w:val="clear" w:color="auto" w:fill="auto"/>
+            <w:noWrap/>
+            <w:vAlign w:val="center"/>
+          </w:tcPr>
+          <w:p>
+            <w:pPr>
+              <w:spacing w:after="0" w:line="240" w:lineRule="auto"/>
+              <w:rPr>
+                <w:rFonts w:ascii="Calibri" w:eastAsia="Times New Roman" w:hAnsi="Calibri" w:cs="Times New Roman"/>
+                <w:color w:val="000000"/>
+                <w:lang w:val="en-GB" w:eastAsia="en-GB"/>
+              </w:rPr>
+            </w:pPr>
+            <w:r>
+              <w:rPr>
+                <w:rFonts w:ascii="Calibri" w:eastAsia="Times New Roman" w:hAnsi="Calibri" w:cs="Times New Roman"/>
+                <w:color w:val="000000"/>
+                <w:lang w:val="en-GB" w:eastAsia="en-GB"/>
+              </w:rPr>
+              <w:t>3.9</w:t>
+            </w:r>
+          </w:p>
+        </w:tc>
+        <w:tc>
+          <w:tcPr>
+            <w:tcW w:w="3433" w:type="dxa"/>
+            <w:tcBorders>
+              <w:top w:val="nil"/>
+              <w:left w:val="nil"/>
+              <w:bottom w:val="nil"/>
+              <w:right w:val="nil"/>
+            </w:tcBorders>
+            <w:shd w:val="clear" w:color="auto" w:fill="auto"/>
+            <w:vAlign w:val="center"/>
+          </w:tcPr>
+          <w:p>
+            <w:pPr>
+              <w:spacing w:after="0" w:line="240" w:lineRule="auto"/>
+              <w:rPr>
+                <w:rFonts w:ascii="Calibri" w:eastAsia="Times New Roman" w:hAnsi="Calibri" w:cs="Times New Roman"/>
+                <w:color w:val="000000"/>
+                <w:lang w:val="en-GB" w:eastAsia="en-GB"/>
+              </w:rPr>
+            </w:pPr>
+            <w:r>
+              <w:rPr>
+                <w:rFonts w:ascii="Calibri" w:eastAsia="Times New Roman" w:hAnsi="Calibri" w:cs="Times New Roman"/>
+                <w:color w:val="000000"/>
+                <w:lang w:val="en-GB" w:eastAsia="en-GB"/>
+              </w:rPr>
+              <w:t>Navigate to customer screen, click Logout.</w:t>
+            </w:r>
+          </w:p>
+        </w:tc>
+        <w:tc>
+          <w:tcPr>
+            <w:tcW w:w="3547" w:type="dxa"/>
+            <w:tcBorders>
+              <w:top w:val="nil"/>
+              <w:left w:val="nil"/>
+              <w:bottom w:val="nil"/>
+              <w:right w:val="nil"/>
+            </w:tcBorders>
+            <w:shd w:val="clear" w:color="auto" w:fill="auto"/>
+            <w:vAlign w:val="center"/>
+          </w:tcPr>
+          <w:p>
+            <w:pPr>
+              <w:spacing w:after="0" w:line="240" w:lineRule="auto"/>
+              <w:rPr>
+                <w:rFonts w:ascii="Calibri" w:eastAsia="Times New Roman" w:hAnsi="Calibri" w:cs="Times New Roman"/>
+                <w:color w:val="000000"/>
+                <w:lang w:val="en-GB" w:eastAsia="en-GB"/>
+              </w:rPr>
+            </w:pPr>
+            <w:r>
+              <w:rPr>
+                <w:rFonts w:ascii="Calibri" w:eastAsia="Times New Roman" w:hAnsi="Calibri" w:cs="Times New Roman"/>
+                <w:color w:val="000000"/>
+                <w:lang w:val="en-GB" w:eastAsia="en-GB"/>
+              </w:rPr>
+              <w:t>User should be returned to the Login Screen</w:t>
+            </w:r>
+          </w:p>
+        </w:tc>
+        <w:tc>
+          <w:tcPr>
+            <w:tcW w:w="1933" w:type="dxa"/>
+            <w:tcBorders>
+              <w:top w:val="nil"/>
+              <w:left w:val="nil"/>
+              <w:bottom w:val="nil"/>
+              <w:right w:val="nil"/>
+            </w:tcBorders>
+            <w:shd w:val="clear" w:color="auto" w:fill="auto"/>
+            <w:noWrap/>
+            <w:vAlign w:val="bottom"/>
+          </w:tcPr>
+          <w:p>
+            <w:pPr>
+              <w:spacing w:after="0" w:line="240" w:lineRule="auto"/>
+              <w:rPr>
+                <w:rFonts w:ascii="Calibri" w:eastAsia="Times New Roman" w:hAnsi="Calibri" w:cs="Times New Roman"/>
+                <w:color w:val="000000"/>
+                <w:lang w:val="en-GB" w:eastAsia="en-GB"/>
+              </w:rPr>
+            </w:pPr>
+          </w:p>
+        </w:tc>
         <w:tc>
           <w:tcPr>
             <w:tcW w:w="1311" w:type="dxa"/>
+            <w:tcBorders>
+              <w:top w:val="nil"/>
+              <w:left w:val="nil"/>
+              <w:bottom w:val="nil"/>
+              <w:right w:val="nil"/>
+            </w:tcBorders>
+            <w:shd w:val="clear" w:color="auto" w:fill="auto"/>
+            <w:noWrap/>
+            <w:vAlign w:val="bottom"/>
+          </w:tcPr>
+          <w:p>
+            <w:pPr>
+              <w:spacing w:after="0" w:line="240" w:lineRule="auto"/>
+              <w:rPr>
+                <w:rFonts w:ascii="Calibri" w:eastAsia="Times New Roman" w:hAnsi="Calibri" w:cs="Times New Roman"/>
+                <w:color w:val="000000"/>
+                <w:lang w:val="en-GB" w:eastAsia="en-GB"/>
+              </w:rPr>
+            </w:pPr>
+          </w:p>
+        </w:tc>
+        <w:tc>
+          <w:tcPr>
+            <w:tcW w:w="1612" w:type="dxa"/>
+            <w:tcBorders>
+              <w:top w:val="nil"/>
+              <w:left w:val="nil"/>
+              <w:bottom w:val="nil"/>
+              <w:right w:val="nil"/>
+            </w:tcBorders>
+            <w:shd w:val="clear" w:color="auto" w:fill="auto"/>
+            <w:noWrap/>
+            <w:vAlign w:val="bottom"/>
+          </w:tcPr>
+          <w:p>
+            <w:pPr>
+              <w:spacing w:after="0" w:line="240" w:lineRule="auto"/>
+              <w:rPr>
+                <w:rFonts w:ascii="Calibri" w:eastAsia="Times New Roman" w:hAnsi="Calibri" w:cs="Times New Roman"/>
+                <w:color w:val="000000"/>
+                <w:lang w:val="en-GB" w:eastAsia="en-GB"/>
+              </w:rPr>
+            </w:pPr>
+          </w:p>
+        </w:tc>
+      </w:tr>
+      <w:tr>
+        <w:trPr>
+          <w:trHeight w:val="662"/>
+        </w:trPr>
+        <w:tc>
+          <w:tcPr>
+            <w:tcW w:w="1797" w:type="dxa"/>
+            <w:tcBorders>
+              <w:top w:val="nil"/>
+              <w:left w:val="nil"/>
+              <w:bottom w:val="nil"/>
+              <w:right w:val="nil"/>
+            </w:tcBorders>
+            <w:shd w:val="clear" w:color="auto" w:fill="DEEAF6" w:themeFill="accent1" w:themeFillTint="33"/>
+            <w:noWrap/>
+            <w:vAlign w:val="center"/>
+          </w:tcPr>
+          <w:p>
+            <w:pPr>
+              <w:spacing w:after="0" w:line="240" w:lineRule="auto"/>
+              <w:rPr>
+                <w:rFonts w:ascii="Calibri" w:eastAsia="Times New Roman" w:hAnsi="Calibri" w:cs="Times New Roman"/>
+                <w:color w:val="000000"/>
+                <w:lang w:val="en-GB" w:eastAsia="en-GB"/>
+              </w:rPr>
+            </w:pPr>
+          </w:p>
+        </w:tc>
+        <w:tc>
+          <w:tcPr>
+            <w:tcW w:w="3433" w:type="dxa"/>
+            <w:tcBorders>
+              <w:top w:val="nil"/>
+              <w:left w:val="nil"/>
+              <w:bottom w:val="nil"/>
+              <w:right w:val="nil"/>
+            </w:tcBorders>
+            <w:shd w:val="clear" w:color="auto" w:fill="DEEAF6" w:themeFill="accent1" w:themeFillTint="33"/>
+            <w:vAlign w:val="center"/>
+          </w:tcPr>
+          <w:p>
+            <w:pPr>
+              <w:spacing w:after="0" w:line="240" w:lineRule="auto"/>
+              <w:rPr>
+                <w:rFonts w:ascii="Calibri" w:eastAsia="Times New Roman" w:hAnsi="Calibri" w:cs="Times New Roman"/>
+                <w:color w:val="000000"/>
+                <w:lang w:val="en-GB" w:eastAsia="en-GB"/>
+              </w:rPr>
+            </w:pPr>
+          </w:p>
+        </w:tc>
+        <w:tc>
+          <w:tcPr>
+            <w:tcW w:w="3547" w:type="dxa"/>
+            <w:tcBorders>
+              <w:top w:val="nil"/>
+              <w:left w:val="nil"/>
+              <w:bottom w:val="nil"/>
+              <w:right w:val="nil"/>
+            </w:tcBorders>
+            <w:shd w:val="clear" w:color="auto" w:fill="DEEAF6" w:themeFill="accent1" w:themeFillTint="33"/>
+            <w:vAlign w:val="center"/>
+          </w:tcPr>
+          <w:p>
+            <w:pPr>
+              <w:spacing w:after="0" w:line="240" w:lineRule="auto"/>
+              <w:rPr>
+                <w:rFonts w:ascii="Calibri" w:eastAsia="Times New Roman" w:hAnsi="Calibri" w:cs="Times New Roman"/>
+                <w:color w:val="000000"/>
+                <w:lang w:val="en-GB" w:eastAsia="en-GB"/>
+              </w:rPr>
+            </w:pPr>
+          </w:p>
+        </w:tc>
+        <w:tc>
+          <w:tcPr>
+            <w:tcW w:w="1933" w:type="dxa"/>
             <w:tcBorders>
               <w:top w:val="nil"/>
               <w:left w:val="nil"/>
@@ -10459,22 +10987,21 @@
             <w:shd w:val="clear" w:color="auto" w:fill="DEEAF6" w:themeFill="accent1" w:themeFillTint="33"/>
             <w:noWrap/>
             <w:vAlign w:val="bottom"/>
-            <w:hideMark/>
-          </w:tcPr>
-          <w:p>
-            <w:pPr>
-              <w:spacing w:after="0" w:line="240" w:lineRule="auto"/>
-              <w:rPr>
-                <w:rFonts w:ascii="Calibri" w:eastAsia="Times New Roman" w:hAnsi="Calibri" w:cs="Times New Roman"/>
-                <w:color w:val="000000"/>
-                <w:lang w:val="en-GB" w:eastAsia="en-GB"/>
-              </w:rPr>
-            </w:pPr>
-          </w:p>
-        </w:tc>
-        <w:tc>
-          <w:tcPr>
-            <w:tcW w:w="1612" w:type="dxa"/>
+          </w:tcPr>
+          <w:p>
+            <w:pPr>
+              <w:spacing w:after="0" w:line="240" w:lineRule="auto"/>
+              <w:rPr>
+                <w:rFonts w:ascii="Calibri" w:eastAsia="Times New Roman" w:hAnsi="Calibri" w:cs="Times New Roman"/>
+                <w:color w:val="000000"/>
+                <w:lang w:val="en-GB" w:eastAsia="en-GB"/>
+              </w:rPr>
+            </w:pPr>
+          </w:p>
+        </w:tc>
+        <w:tc>
+          <w:tcPr>
+            <w:tcW w:w="1311" w:type="dxa"/>
             <w:tcBorders>
               <w:top w:val="nil"/>
               <w:left w:val="nil"/>
@@ -10484,7 +11011,30 @@
             <w:shd w:val="clear" w:color="auto" w:fill="DEEAF6" w:themeFill="accent1" w:themeFillTint="33"/>
             <w:noWrap/>
             <w:vAlign w:val="bottom"/>
-            <w:hideMark/>
+          </w:tcPr>
+          <w:p>
+            <w:pPr>
+              <w:spacing w:after="0" w:line="240" w:lineRule="auto"/>
+              <w:rPr>
+                <w:rFonts w:ascii="Calibri" w:eastAsia="Times New Roman" w:hAnsi="Calibri" w:cs="Times New Roman"/>
+                <w:color w:val="000000"/>
+                <w:lang w:val="en-GB" w:eastAsia="en-GB"/>
+              </w:rPr>
+            </w:pPr>
+          </w:p>
+        </w:tc>
+        <w:tc>
+          <w:tcPr>
+            <w:tcW w:w="1612" w:type="dxa"/>
+            <w:tcBorders>
+              <w:top w:val="nil"/>
+              <w:left w:val="nil"/>
+              <w:bottom w:val="nil"/>
+              <w:right w:val="nil"/>
+            </w:tcBorders>
+            <w:shd w:val="clear" w:color="auto" w:fill="DEEAF6" w:themeFill="accent1" w:themeFillTint="33"/>
+            <w:noWrap/>
+            <w:vAlign w:val="bottom"/>
           </w:tcPr>
           <w:p>
             <w:pPr>
@@ -13429,9 +13979,9 @@
       <w:pPr>
         <w:pStyle w:val="Heading2"/>
         <w:sectPr>
-          <w:footerReference w:type="even" r:id="rId20"/>
-          <w:footerReference w:type="default" r:id="rId21"/>
-          <w:footerReference w:type="first" r:id="rId22"/>
+          <w:footerReference w:type="even" r:id="rId21"/>
+          <w:footerReference w:type="default" r:id="rId22"/>
+          <w:footerReference w:type="first" r:id="rId23"/>
           <w:pgSz w:w="16838" w:h="11906" w:orient="landscape"/>
           <w:pgMar w:top="1440" w:right="1440" w:bottom="1440" w:left="1440" w:header="708" w:footer="708" w:gutter="0"/>
           <w:pgNumType w:start="0"/>
@@ -13470,10 +14020,11 @@
     </w:p>
     <w:p>
       <w:r>
-        <w:t>Click help button on any GUI screen.</w:t>
-      </w:r>
-      <w:bookmarkStart w:id="22" w:name="_GoBack"/>
-      <w:bookmarkEnd w:id="22"/>
+        <w:t>Clic</w:t>
+      </w:r>
+      <w:r>
+        <w:t>k help button on any GUI screen to view the instruction manual.</w:t>
+      </w:r>
     </w:p>
     <w:p/>
     <w:p>
@@ -13496,7 +14047,6 @@
           <w:docPartUnique/>
         </w:docPartObj>
       </w:sdtPr>
-      <w:sdtEndPr/>
       <w:sdtContent>
         <w:p>
           <w:pPr>
@@ -13512,7 +14062,6 @@
             <w:id w:val="111145805"/>
             <w:bibliography/>
           </w:sdtPr>
-          <w:sdtEndPr/>
           <w:sdtContent>
             <w:p>
               <w:pPr>
@@ -13598,7 +14147,7 @@
     <w:p/>
     <w:p/>
     <w:sectPr>
-      <w:footerReference w:type="first" r:id="rId23"/>
+      <w:footerReference w:type="first" r:id="rId24"/>
       <w:pgSz w:w="11906" w:h="16838"/>
       <w:pgMar w:top="1440" w:right="1440" w:bottom="1440" w:left="1440" w:header="708" w:footer="708" w:gutter="0"/>
       <w:pgNumType w:start="0"/>
@@ -13678,7 +14227,6 @@
               <w:dataBinding w:prefixMappings="xmlns:ns0='http://schemas.openxmlformats.org/officeDocument/2006/extended-properties'" w:xpath="/ns0:Properties[1]/ns0:Company[1]" w:storeItemID="{6668398D-A668-4E3E-A5EB-62B293D839F1}"/>
               <w:text/>
             </w:sdtPr>
-            <w:sdtEndPr/>
             <w:sdtContent>
               <w:r>
                 <w:t xml:space="preserve">Philip Woulfe </w:t>
@@ -13829,7 +14377,6 @@
               <w:dataBinding w:prefixMappings="xmlns:ns0='http://schemas.openxmlformats.org/officeDocument/2006/extended-properties'" w:xpath="/ns0:Properties[1]/ns0:Company[1]" w:storeItemID="{6668398D-A668-4E3E-A5EB-62B293D839F1}"/>
               <w:text/>
             </w:sdtPr>
-            <w:sdtEndPr/>
             <w:sdtContent>
               <w:r>
                 <w:rPr>
@@ -13909,7 +14456,6 @@
               <w:dataBinding w:prefixMappings="xmlns:ns0='http://schemas.openxmlformats.org/officeDocument/2006/extended-properties'" w:xpath="/ns0:Properties[1]/ns0:Company[1]" w:storeItemID="{6668398D-A668-4E3E-A5EB-62B293D839F1}"/>
               <w:text/>
             </w:sdtPr>
-            <w:sdtEndPr/>
             <w:sdtContent>
               <w:r>
                 <w:t xml:space="preserve">Philip Woulfe </w:t>
@@ -14021,7 +14567,6 @@
               <w:dataBinding w:prefixMappings="xmlns:ns0='http://schemas.openxmlformats.org/officeDocument/2006/extended-properties'" w:xpath="/ns0:Properties[1]/ns0:Company[1]" w:storeItemID="{6668398D-A668-4E3E-A5EB-62B293D839F1}"/>
               <w:text/>
             </w:sdtPr>
-            <w:sdtEndPr/>
             <w:sdtContent>
               <w:r>
                 <w:rPr>
@@ -14087,7 +14632,6 @@
               <w:dataBinding w:prefixMappings="xmlns:ns0='http://schemas.openxmlformats.org/officeDocument/2006/extended-properties'" w:xpath="/ns0:Properties[1]/ns0:Company[1]" w:storeItemID="{6668398D-A668-4E3E-A5EB-62B293D839F1}"/>
               <w:text/>
             </w:sdtPr>
-            <w:sdtEndPr/>
             <w:sdtContent>
               <w:r>
                 <w:t xml:space="preserve">Philip Woulfe </w:t>
@@ -14174,7 +14718,6 @@
               <w:dataBinding w:prefixMappings="xmlns:ns0='http://schemas.openxmlformats.org/officeDocument/2006/extended-properties'" w:xpath="/ns0:Properties[1]/ns0:Company[1]" w:storeItemID="{6668398D-A668-4E3E-A5EB-62B293D839F1}"/>
               <w:text/>
             </w:sdtPr>
-            <w:sdtEndPr/>
             <w:sdtContent>
               <w:r>
                 <w:t xml:space="preserve">Philip Woulfe </w:t>
@@ -15561,7 +16104,6 @@
       <w:spacing w:after="0" w:line="240" w:lineRule="auto"/>
     </w:pPr>
     <w:tblPr>
-      <w:tblInd w:w="0" w:type="dxa"/>
       <w:tblBorders>
         <w:top w:val="single" w:sz="4" w:space="0" w:color="auto"/>
         <w:left w:val="single" w:sz="4" w:space="0" w:color="auto"/>
@@ -15570,12 +16112,6 @@
         <w:insideH w:val="single" w:sz="4" w:space="0" w:color="auto"/>
         <w:insideV w:val="single" w:sz="4" w:space="0" w:color="auto"/>
       </w:tblBorders>
-      <w:tblCellMar>
-        <w:top w:w="0" w:type="dxa"/>
-        <w:left w:w="108" w:type="dxa"/>
-        <w:bottom w:w="0" w:type="dxa"/>
-        <w:right w:w="108" w:type="dxa"/>
-      </w:tblCellMar>
     </w:tblPr>
   </w:style>
   <w:style w:type="paragraph" w:styleId="Header">
@@ -16153,7 +16689,6 @@
       <w:spacing w:after="0" w:line="240" w:lineRule="auto"/>
     </w:pPr>
     <w:tblPr>
-      <w:tblInd w:w="0" w:type="dxa"/>
       <w:tblBorders>
         <w:top w:val="single" w:sz="4" w:space="0" w:color="auto"/>
         <w:left w:val="single" w:sz="4" w:space="0" w:color="auto"/>
@@ -16162,12 +16697,6 @@
         <w:insideH w:val="single" w:sz="4" w:space="0" w:color="auto"/>
         <w:insideV w:val="single" w:sz="4" w:space="0" w:color="auto"/>
       </w:tblBorders>
-      <w:tblCellMar>
-        <w:top w:w="0" w:type="dxa"/>
-        <w:left w:w="108" w:type="dxa"/>
-        <w:bottom w:w="0" w:type="dxa"/>
-        <w:right w:w="108" w:type="dxa"/>
-      </w:tblCellMar>
     </w:tblPr>
   </w:style>
   <w:style w:type="paragraph" w:styleId="Header">
@@ -16502,7 +17031,7 @@
   <a:extraClrSchemeLst/>
   <a:extLst>
     <a:ext uri="{05A4C25C-085E-4340-85A3-A5531E510DB2}">
-      <thm15:themeFamily xmlns="" xmlns:thm15="http://schemas.microsoft.com/office/thememl/2012/main" name="Office Theme" id="{62F939B6-93AF-4DB8-9C6B-D6C7DFDC589F}" vid="{4A3C46E8-61CC-4603-A589-7422A47A8E4A}"/>
+      <thm15:themeFamily xmlns:thm15="http://schemas.microsoft.com/office/thememl/2012/main" xmlns="" name="Office Theme" id="{62F939B6-93AF-4DB8-9C6B-D6C7DFDC589F}" vid="{4A3C46E8-61CC-4603-A589-7422A47A8E4A}"/>
     </a:ext>
   </a:extLst>
 </a:theme>
@@ -16579,7 +17108,7 @@
 </file>
 
 <file path=customXml/itemProps2.xml><?xml version="1.0" encoding="utf-8"?>
-<ds:datastoreItem xmlns:ds="http://schemas.openxmlformats.org/officeDocument/2006/customXml" ds:itemID="{3B0442DF-FE67-41A0-B58C-B28BE1F98BAF}">
+<ds:datastoreItem xmlns:ds="http://schemas.openxmlformats.org/officeDocument/2006/customXml" ds:itemID="{86BA057B-B8CA-4FCD-B0FC-C645C4F947E2}">
   <ds:schemaRefs>
     <ds:schemaRef ds:uri="http://schemas.openxmlformats.org/officeDocument/2006/bibliography"/>
   </ds:schemaRefs>

</xml_diff>